<commit_message>
mentioned repo for details
</commit_message>
<xml_diff>
--- a/DS6013_syllabus.docx
+++ b/DS6013_syllabus.docx
@@ -40,7 +40,29 @@
           <w:sz w:val="24"/>
           <w:szCs w:val="24"/>
         </w:rPr>
-        <w:t>Last updated: November 11, 2023</w:t>
+        <w:t>Last updated: November 1</w:t>
+      </w:r>
+      <w:r>
+        <w:rPr>
+          <w:rFonts w:eastAsia="Calibri" w:cs="Calibri" w:ascii="Calibri" w:hAnsi="Calibri"/>
+          <w:b w:val="false"/>
+          <w:bCs w:val="false"/>
+          <w:color w:val="000000"/>
+          <w:sz w:val="24"/>
+          <w:szCs w:val="24"/>
+        </w:rPr>
+        <w:t>9</w:t>
+      </w:r>
+      <w:r>
+        <w:rPr>
+          <w:rFonts w:eastAsia="Calibri" w:cs="Calibri" w:ascii="Calibri" w:hAnsi="Calibri"/>
+          <w:b w:val="false"/>
+          <w:bCs w:val="false"/>
+          <w:color w:val="000000"/>
+          <w:sz w:val="24"/>
+          <w:szCs w:val="24"/>
+        </w:rPr>
+        <w:t>, 2023</w:t>
       </w:r>
     </w:p>
     <w:p>
@@ -1032,41 +1054,7 @@
           <w:shd w:fill="auto" w:val="clear"/>
           <w:lang w:val="en-US" w:eastAsia="en-US" w:bidi="ar-SA"/>
         </w:rPr>
-        <w:t>Submit the link to your GitHub repository containing all</w:t>
-      </w:r>
-      <w:r>
-        <w:rPr>
-          <w:rFonts w:eastAsia="Times New Roman" w:cs="Times New Roman" w:ascii="Calibri" w:hAnsi="Calibri"/>
-          <w:b w:val="false"/>
-          <w:i w:val="false"/>
-          <w:caps w:val="false"/>
-          <w:smallCaps w:val="false"/>
-          <w:color w:val="000000"/>
-          <w:spacing w:val="0"/>
-          <w:kern w:val="0"/>
-          <w:sz w:val="24"/>
-          <w:szCs w:val="24"/>
-          <w:shd w:fill="auto" w:val="clear"/>
-          <w:lang w:val="en-US" w:eastAsia="en-US" w:bidi="ar-SA"/>
-        </w:rPr>
-        <w:t xml:space="preserve"> finalized, documented code. </w:t>
-      </w:r>
-      <w:r>
-        <w:rPr>
-          <w:rFonts w:eastAsia="Times New Roman" w:cs="Times New Roman" w:ascii="Calibri" w:hAnsi="Calibri"/>
-          <w:b w:val="false"/>
-          <w:i w:val="false"/>
-          <w:caps w:val="false"/>
-          <w:smallCaps w:val="false"/>
-          <w:color w:val="000000"/>
-          <w:spacing w:val="0"/>
-          <w:kern w:val="0"/>
-          <w:sz w:val="24"/>
-          <w:szCs w:val="24"/>
-          <w:shd w:fill="auto" w:val="clear"/>
-          <w:lang w:val="en-US" w:eastAsia="en-US" w:bidi="ar-SA"/>
-        </w:rPr>
-        <w:t>Check with the sponsor if this repo can be public; otherwise it can be kept private to stakeholders.</w:t>
+        <w:t>Submit the link to your GitHub repository containing all finalized, documented code. Check with the sponsor if this repo can be public; otherwise it can be kept private to stakeholders.</w:t>
       </w:r>
     </w:p>
     <w:p>
@@ -1185,7 +1173,39 @@
           <w:szCs w:val="24"/>
           <w:lang w:val="en-US" w:eastAsia="en-US" w:bidi="ar-SA"/>
         </w:rPr>
-        <w:t>Information on all assignments and deliverables will be described in Canvas Assignments.</w:t>
+        <w:t xml:space="preserve">Information on all assignments and deliverables will be described in </w:t>
+      </w:r>
+      <w:r>
+        <w:rPr>
+          <w:rFonts w:eastAsia="Times New Roman" w:cs="Times New Roman" w:ascii="Calibri" w:hAnsi="Calibri"/>
+          <w:b w:val="false"/>
+          <w:i w:val="false"/>
+          <w:caps w:val="false"/>
+          <w:smallCaps w:val="false"/>
+          <w:color w:val="auto"/>
+          <w:spacing w:val="0"/>
+          <w:kern w:val="0"/>
+          <w:sz w:val="24"/>
+          <w:szCs w:val="24"/>
+          <w:lang w:val="en-US" w:eastAsia="en-US" w:bidi="ar-SA"/>
+        </w:rPr>
+        <w:t>the course GitHub repo</w:t>
+      </w:r>
+      <w:r>
+        <w:rPr>
+          <w:rFonts w:eastAsia="Times New Roman" w:cs="Times New Roman" w:ascii="Calibri" w:hAnsi="Calibri"/>
+          <w:b w:val="false"/>
+          <w:i w:val="false"/>
+          <w:caps w:val="false"/>
+          <w:smallCaps w:val="false"/>
+          <w:color w:val="auto"/>
+          <w:spacing w:val="0"/>
+          <w:kern w:val="0"/>
+          <w:sz w:val="24"/>
+          <w:szCs w:val="24"/>
+          <w:lang w:val="en-US" w:eastAsia="en-US" w:bidi="ar-SA"/>
+        </w:rPr>
+        <w:t>.</w:t>
       </w:r>
     </w:p>
     <w:p>
@@ -1578,7 +1598,7 @@
           <w:szCs w:val="24"/>
           <w:lang w:val="en-US" w:eastAsia="en-US" w:bidi="ar-SA"/>
         </w:rPr>
-        <w:t>Poster                         15%</w:t>
+        <w:t>Poster                         10%</w:t>
       </w:r>
     </w:p>
     <w:p>
@@ -1599,7 +1619,7 @@
         </w:rPr>
         <w:t xml:space="preserve">Presentation </w:t>
         <w:tab/>
-        <w:t xml:space="preserve">   10%</w:t>
+        <w:t xml:space="preserve">   15%</w:t>
       </w:r>
     </w:p>
     <w:p>

</xml_diff>

<commit_message>
added note about progress reports
</commit_message>
<xml_diff>
--- a/DS6013_syllabus.docx
+++ b/DS6013_syllabus.docx
@@ -40,7 +40,7 @@
           <w:sz w:val="24"/>
           <w:szCs w:val="24"/>
         </w:rPr>
-        <w:t>Last updated: November 1</w:t>
+        <w:t xml:space="preserve">Last updated: </w:t>
       </w:r>
       <w:r>
         <w:rPr>
@@ -51,7 +51,7 @@
           <w:sz w:val="24"/>
           <w:szCs w:val="24"/>
         </w:rPr>
-        <w:t>9</w:t>
+        <w:t>May</w:t>
       </w:r>
       <w:r>
         <w:rPr>
@@ -62,7 +62,40 @@
           <w:sz w:val="24"/>
           <w:szCs w:val="24"/>
         </w:rPr>
-        <w:t>, 2023</w:t>
+        <w:t xml:space="preserve"> 1</w:t>
+      </w:r>
+      <w:r>
+        <w:rPr>
+          <w:rFonts w:eastAsia="Calibri" w:cs="Calibri" w:ascii="Calibri" w:hAnsi="Calibri"/>
+          <w:b w:val="false"/>
+          <w:bCs w:val="false"/>
+          <w:color w:val="000000"/>
+          <w:sz w:val="24"/>
+          <w:szCs w:val="24"/>
+        </w:rPr>
+        <w:t>6</w:t>
+      </w:r>
+      <w:r>
+        <w:rPr>
+          <w:rFonts w:eastAsia="Calibri" w:cs="Calibri" w:ascii="Calibri" w:hAnsi="Calibri"/>
+          <w:b w:val="false"/>
+          <w:bCs w:val="false"/>
+          <w:color w:val="000000"/>
+          <w:sz w:val="24"/>
+          <w:szCs w:val="24"/>
+        </w:rPr>
+        <w:t>, 202</w:t>
+      </w:r>
+      <w:r>
+        <w:rPr>
+          <w:rFonts w:eastAsia="Calibri" w:cs="Calibri" w:ascii="Calibri" w:hAnsi="Calibri"/>
+          <w:b w:val="false"/>
+          <w:bCs w:val="false"/>
+          <w:color w:val="000000"/>
+          <w:sz w:val="24"/>
+          <w:szCs w:val="24"/>
+        </w:rPr>
+        <w:t>4</w:t>
       </w:r>
     </w:p>
     <w:p>
@@ -750,7 +783,25 @@
           <w:shd w:fill="auto" w:val="clear"/>
           <w:lang w:val="en-US" w:eastAsia="en-US" w:bidi="ar-SA"/>
         </w:rPr>
-        <w:t>Prepare intermediate progress reports</w:t>
+        <w:t xml:space="preserve">Prepare intermediate progress reports </w:t>
+      </w:r>
+      <w:r>
+        <w:rPr>
+          <w:rFonts w:eastAsia="Times New Roman" w:cs="Times New Roman" w:ascii="Calibri" w:hAnsi="Calibri"/>
+          <w:b/>
+          <w:bCs/>
+          <w:i w:val="false"/>
+          <w:caps w:val="false"/>
+          <w:smallCaps w:val="false"/>
+          <w:color w:val="000000"/>
+          <w:spacing w:val="0"/>
+          <w:kern w:val="0"/>
+          <w:sz w:val="24"/>
+          <w:szCs w:val="24"/>
+          <w:shd w:fill="auto" w:val="clear"/>
+          <w:lang w:val="en-US" w:eastAsia="en-US" w:bidi="ar-SA"/>
+        </w:rPr>
+        <w:t>to be shared with sponsor and faculty mentor</w:t>
       </w:r>
     </w:p>
     <w:p>
@@ -1173,39 +1224,7 @@
           <w:szCs w:val="24"/>
           <w:lang w:val="en-US" w:eastAsia="en-US" w:bidi="ar-SA"/>
         </w:rPr>
-        <w:t xml:space="preserve">Information on all assignments and deliverables will be described in </w:t>
-      </w:r>
-      <w:r>
-        <w:rPr>
-          <w:rFonts w:eastAsia="Times New Roman" w:cs="Times New Roman" w:ascii="Calibri" w:hAnsi="Calibri"/>
-          <w:b w:val="false"/>
-          <w:i w:val="false"/>
-          <w:caps w:val="false"/>
-          <w:smallCaps w:val="false"/>
-          <w:color w:val="auto"/>
-          <w:spacing w:val="0"/>
-          <w:kern w:val="0"/>
-          <w:sz w:val="24"/>
-          <w:szCs w:val="24"/>
-          <w:lang w:val="en-US" w:eastAsia="en-US" w:bidi="ar-SA"/>
-        </w:rPr>
-        <w:t>the course GitHub repo</w:t>
-      </w:r>
-      <w:r>
-        <w:rPr>
-          <w:rFonts w:eastAsia="Times New Roman" w:cs="Times New Roman" w:ascii="Calibri" w:hAnsi="Calibri"/>
-          <w:b w:val="false"/>
-          <w:i w:val="false"/>
-          <w:caps w:val="false"/>
-          <w:smallCaps w:val="false"/>
-          <w:color w:val="auto"/>
-          <w:spacing w:val="0"/>
-          <w:kern w:val="0"/>
-          <w:sz w:val="24"/>
-          <w:szCs w:val="24"/>
-          <w:lang w:val="en-US" w:eastAsia="en-US" w:bidi="ar-SA"/>
-        </w:rPr>
-        <w:t>.</w:t>
+        <w:t>Information on all assignments and deliverables will be described in the course GitHub repo.</w:t>
       </w:r>
     </w:p>
     <w:p>

</xml_diff>

<commit_message>
dropped poster from syllabus
</commit_message>
<xml_diff>
--- a/DS6013_syllabus.docx
+++ b/DS6013_syllabus.docx
@@ -51,7 +51,7 @@
           <w:sz w:val="24"/>
           <w:szCs w:val="24"/>
         </w:rPr>
-        <w:t>May</w:t>
+        <w:t>March 6</w:t>
       </w:r>
       <w:r>
         <w:rPr>
@@ -62,7 +62,7 @@
           <w:sz w:val="24"/>
           <w:szCs w:val="24"/>
         </w:rPr>
-        <w:t xml:space="preserve"> 1</w:t>
+        <w:t>, 202</w:t>
       </w:r>
       <w:r>
         <w:rPr>
@@ -73,29 +73,7 @@
           <w:sz w:val="24"/>
           <w:szCs w:val="24"/>
         </w:rPr>
-        <w:t>6</w:t>
-      </w:r>
-      <w:r>
-        <w:rPr>
-          <w:rFonts w:eastAsia="Calibri" w:cs="Calibri" w:ascii="Calibri" w:hAnsi="Calibri"/>
-          <w:b w:val="false"/>
-          <w:bCs w:val="false"/>
-          <w:color w:val="000000"/>
-          <w:sz w:val="24"/>
-          <w:szCs w:val="24"/>
-        </w:rPr>
-        <w:t>, 202</w:t>
-      </w:r>
-      <w:r>
-        <w:rPr>
-          <w:rFonts w:eastAsia="Calibri" w:cs="Calibri" w:ascii="Calibri" w:hAnsi="Calibri"/>
-          <w:b w:val="false"/>
-          <w:bCs w:val="false"/>
-          <w:color w:val="000000"/>
-          <w:sz w:val="24"/>
-          <w:szCs w:val="24"/>
-        </w:rPr>
-        <w:t>4</w:t>
+        <w:t>5</w:t>
       </w:r>
     </w:p>
     <w:p>
@@ -1593,31 +1571,29 @@
         <w:t xml:space="preserve">Paper   </w:t>
         <w:tab/>
         <w:tab/>
-        <w:t xml:space="preserve">   35%</w:t>
-      </w:r>
-    </w:p>
-    <w:p>
-      <w:pPr>
-        <w:pStyle w:val="TextBody"/>
-        <w:rPr>
-          <w:rFonts w:ascii="Calibri" w:hAnsi="Calibri" w:eastAsia="Times New Roman" w:cs="Times New Roman"/>
-          <w:color w:val="auto"/>
-          <w:kern w:val="0"/>
-          <w:sz w:val="24"/>
-          <w:szCs w:val="24"/>
-          <w:lang w:val="en-US" w:eastAsia="en-US" w:bidi="ar-SA"/>
-        </w:rPr>
-      </w:pPr>
-      <w:r>
-        <w:rPr>
-          <w:rFonts w:eastAsia="Times New Roman" w:cs="Times New Roman" w:ascii="Calibri" w:hAnsi="Calibri"/>
-          <w:color w:val="auto"/>
-          <w:kern w:val="0"/>
-          <w:sz w:val="24"/>
-          <w:szCs w:val="24"/>
-          <w:lang w:val="en-US" w:eastAsia="en-US" w:bidi="ar-SA"/>
-        </w:rPr>
-        <w:t>Poster                         10%</w:t>
+        <w:t xml:space="preserve">   </w:t>
+      </w:r>
+      <w:r>
+        <w:rPr>
+          <w:rFonts w:eastAsia="Times New Roman" w:cs="Times New Roman" w:ascii="Calibri" w:hAnsi="Calibri"/>
+          <w:color w:val="auto"/>
+          <w:kern w:val="0"/>
+          <w:sz w:val="24"/>
+          <w:szCs w:val="24"/>
+          <w:lang w:val="en-US" w:eastAsia="en-US" w:bidi="ar-SA"/>
+        </w:rPr>
+        <w:t>40</w:t>
+      </w:r>
+      <w:r>
+        <w:rPr>
+          <w:rFonts w:eastAsia="Times New Roman" w:cs="Times New Roman" w:ascii="Calibri" w:hAnsi="Calibri"/>
+          <w:color w:val="auto"/>
+          <w:kern w:val="0"/>
+          <w:sz w:val="24"/>
+          <w:szCs w:val="24"/>
+          <w:lang w:val="en-US" w:eastAsia="en-US" w:bidi="ar-SA"/>
+        </w:rPr>
+        <w:t>%</w:t>
       </w:r>
     </w:p>
     <w:p>
@@ -1638,7 +1614,29 @@
         </w:rPr>
         <w:t xml:space="preserve">Presentation </w:t>
         <w:tab/>
-        <w:t xml:space="preserve">   15%</w:t>
+        <w:t xml:space="preserve">   </w:t>
+      </w:r>
+      <w:r>
+        <w:rPr>
+          <w:rFonts w:eastAsia="Times New Roman" w:cs="Times New Roman" w:ascii="Calibri" w:hAnsi="Calibri"/>
+          <w:color w:val="auto"/>
+          <w:kern w:val="0"/>
+          <w:sz w:val="24"/>
+          <w:szCs w:val="24"/>
+          <w:lang w:val="en-US" w:eastAsia="en-US" w:bidi="ar-SA"/>
+        </w:rPr>
+        <w:t>20</w:t>
+      </w:r>
+      <w:r>
+        <w:rPr>
+          <w:rFonts w:eastAsia="Times New Roman" w:cs="Times New Roman" w:ascii="Calibri" w:hAnsi="Calibri"/>
+          <w:color w:val="auto"/>
+          <w:kern w:val="0"/>
+          <w:sz w:val="24"/>
+          <w:szCs w:val="24"/>
+          <w:lang w:val="en-US" w:eastAsia="en-US" w:bidi="ar-SA"/>
+        </w:rPr>
+        <w:t>%</w:t>
       </w:r>
     </w:p>
     <w:p>

</xml_diff>

<commit_message>
paper requires student contribution list
</commit_message>
<xml_diff>
--- a/DS6013_syllabus.docx
+++ b/DS6013_syllabus.docx
@@ -51,7 +51,7 @@
           <w:sz w:val="24"/>
           <w:szCs w:val="24"/>
         </w:rPr>
-        <w:t>March 6</w:t>
+        <w:t>May</w:t>
       </w:r>
       <w:r>
         <w:rPr>
@@ -62,7 +62,7 @@
           <w:sz w:val="24"/>
           <w:szCs w:val="24"/>
         </w:rPr>
-        <w:t>, 202</w:t>
+        <w:t xml:space="preserve"> </w:t>
       </w:r>
       <w:r>
         <w:rPr>
@@ -73,7 +73,18 @@
           <w:sz w:val="24"/>
           <w:szCs w:val="24"/>
         </w:rPr>
-        <w:t>5</w:t>
+        <w:t>23</w:t>
+      </w:r>
+      <w:r>
+        <w:rPr>
+          <w:rFonts w:eastAsia="Calibri" w:cs="Calibri" w:ascii="Calibri" w:hAnsi="Calibri"/>
+          <w:b w:val="false"/>
+          <w:bCs w:val="false"/>
+          <w:color w:val="000000"/>
+          <w:sz w:val="24"/>
+          <w:szCs w:val="24"/>
+        </w:rPr>
+        <w:t>, 2025</w:t>
       </w:r>
     </w:p>
     <w:p>
@@ -1571,29 +1582,7 @@
         <w:t xml:space="preserve">Paper   </w:t>
         <w:tab/>
         <w:tab/>
-        <w:t xml:space="preserve">   </w:t>
-      </w:r>
-      <w:r>
-        <w:rPr>
-          <w:rFonts w:eastAsia="Times New Roman" w:cs="Times New Roman" w:ascii="Calibri" w:hAnsi="Calibri"/>
-          <w:color w:val="auto"/>
-          <w:kern w:val="0"/>
-          <w:sz w:val="24"/>
-          <w:szCs w:val="24"/>
-          <w:lang w:val="en-US" w:eastAsia="en-US" w:bidi="ar-SA"/>
-        </w:rPr>
-        <w:t>40</w:t>
-      </w:r>
-      <w:r>
-        <w:rPr>
-          <w:rFonts w:eastAsia="Times New Roman" w:cs="Times New Roman" w:ascii="Calibri" w:hAnsi="Calibri"/>
-          <w:color w:val="auto"/>
-          <w:kern w:val="0"/>
-          <w:sz w:val="24"/>
-          <w:szCs w:val="24"/>
-          <w:lang w:val="en-US" w:eastAsia="en-US" w:bidi="ar-SA"/>
-        </w:rPr>
-        <w:t>%</w:t>
+        <w:t xml:space="preserve">   40%</w:t>
       </w:r>
     </w:p>
     <w:p>
@@ -1614,29 +1603,7 @@
         </w:rPr>
         <w:t xml:space="preserve">Presentation </w:t>
         <w:tab/>
-        <w:t xml:space="preserve">   </w:t>
-      </w:r>
-      <w:r>
-        <w:rPr>
-          <w:rFonts w:eastAsia="Times New Roman" w:cs="Times New Roman" w:ascii="Calibri" w:hAnsi="Calibri"/>
-          <w:color w:val="auto"/>
-          <w:kern w:val="0"/>
-          <w:sz w:val="24"/>
-          <w:szCs w:val="24"/>
-          <w:lang w:val="en-US" w:eastAsia="en-US" w:bidi="ar-SA"/>
-        </w:rPr>
-        <w:t>20</w:t>
-      </w:r>
-      <w:r>
-        <w:rPr>
-          <w:rFonts w:eastAsia="Times New Roman" w:cs="Times New Roman" w:ascii="Calibri" w:hAnsi="Calibri"/>
-          <w:color w:val="auto"/>
-          <w:kern w:val="0"/>
-          <w:sz w:val="24"/>
-          <w:szCs w:val="24"/>
-          <w:lang w:val="en-US" w:eastAsia="en-US" w:bidi="ar-SA"/>
-        </w:rPr>
-        <w:t>%</w:t>
+        <w:t xml:space="preserve">   20%</w:t>
       </w:r>
     </w:p>
     <w:p>
@@ -1662,6 +1629,41 @@
           <w:rFonts w:ascii="Calibri" w:hAnsi="Calibri"/>
         </w:rPr>
         <w:br/>
+      </w:r>
+    </w:p>
+    <w:p>
+      <w:pPr>
+        <w:pStyle w:val="TextBody"/>
+        <w:ind w:hanging="0"/>
+        <w:rPr>
+          <w:rFonts w:ascii="Calibri" w:hAnsi="Calibri" w:eastAsia="Times New Roman" w:cs="Times New Roman"/>
+          <w:color w:val="auto"/>
+          <w:kern w:val="0"/>
+          <w:sz w:val="24"/>
+          <w:szCs w:val="24"/>
+          <w:lang w:val="en-US" w:eastAsia="en-US" w:bidi="ar-SA"/>
+        </w:rPr>
+      </w:pPr>
+      <w:r>
+        <w:rPr>
+          <w:rFonts w:eastAsia="Times New Roman" w:cs="Times New Roman" w:ascii="Calibri" w:hAnsi="Calibri"/>
+          <w:color w:val="auto"/>
+          <w:kern w:val="0"/>
+          <w:sz w:val="24"/>
+          <w:szCs w:val="24"/>
+          <w:lang w:val="en-US" w:eastAsia="en-US" w:bidi="ar-SA"/>
+        </w:rPr>
+        <w:t>Note: While students work as a team, they may be graded individually based on their effort on the project. The goal is for each student to contribute equally.</w:t>
+      </w:r>
+    </w:p>
+    <w:p>
+      <w:pPr>
+        <w:pStyle w:val="TextBody"/>
+        <w:ind w:hanging="0"/>
+        <w:rPr/>
+      </w:pPr>
+      <w:r>
+        <w:rPr/>
       </w:r>
     </w:p>
     <w:p>

</xml_diff>